<commit_message>
Editing assign2 and README
</commit_message>
<xml_diff>
--- a/assignments/assignment2-sitemap.docx
+++ b/assignments/assignment2-sitemap.docx
@@ -179,7 +179,6 @@
         <w:t>In this section, we introduce the user personas generated with the assistance of ChatGPT. These personas represent the actual users of our website and aim to help developers understand for whom they are building the platform.</w:t>
       </w:r>
     </w:p>
-    <w:p/>
     <w:p>
       <w:pPr>
         <w:rPr>
@@ -474,12 +473,11 @@
       </w:r>
     </w:p>
     <w:p>
-      <w:pPr>
-        <w:rPr>
-          <w:b/>
-          <w:bCs/>
-        </w:rPr>
-      </w:pPr>
+      <w:r>
+        <w:br w:type="page"/>
+      </w:r>
+    </w:p>
+    <w:p>
       <w:r>
         <w:rPr>
           <w:b/>

</xml_diff>